<commit_message>
finished module 2 test yourself
</commit_message>
<xml_diff>
--- a/TermProject/Shortest Path Heuristic.docx
+++ b/TermProject/Shortest Path Heuristic.docx
@@ -9128,7 +9128,21 @@
         <w:rPr>
           <w:rFonts w:ascii="Times" w:hAnsi="Times"/>
         </w:rPr>
-        <w:t xml:space="preserve"> Also, we will say the stack’s </w:t>
+        <w:t xml:space="preserve"> Also, we will say the </w:t>
+      </w:r>
+      <w:proofErr w:type="gramStart"/>
+      <w:r>
+        <w:rPr>
+          <w:rFonts w:ascii="Times" w:hAnsi="Times"/>
+        </w:rPr>
+        <w:t>stack’s</w:t>
+      </w:r>
+      <w:proofErr w:type="gramEnd"/>
+      <w:r>
+        <w:rPr>
+          <w:rFonts w:ascii="Times" w:hAnsi="Times"/>
+        </w:rPr>
+        <w:t xml:space="preserve"> </w:t>
       </w:r>
       <w:r>
         <w:rPr>
@@ -9141,7 +9155,19 @@
         <w:rPr>
           <w:rFonts w:ascii="Times" w:hAnsi="Times"/>
         </w:rPr>
-        <w:t xml:space="preserve">method is execute n times. </w:t>
+        <w:t>method is execute</w:t>
+      </w:r>
+      <w:r>
+        <w:rPr>
+          <w:rFonts w:ascii="Times" w:hAnsi="Times"/>
+        </w:rPr>
+        <w:t>d</w:t>
+      </w:r>
+      <w:r>
+        <w:rPr>
+          <w:rFonts w:ascii="Times" w:hAnsi="Times"/>
+        </w:rPr>
+        <w:t xml:space="preserve"> n times. </w:t>
       </w:r>
       <w:r>
         <w:rPr>
@@ -9271,7 +9297,7 @@
         <w:rPr>
           <w:rFonts w:ascii="Times" w:eastAsiaTheme="minorEastAsia" w:hAnsi="Times"/>
         </w:rPr>
-        <w:t>, and we add the constant time methods as well, which is somewhere we will give an upper bound of 40, which is fairly generous considering we don’t have to worry about backtracking in this graph. We have:</w:t>
+        <w:t>, and we add the constant time methods as well, which we will give an upper bound of 40, which is fairly generous considering we don’t have to worry about backtracking in this graph. We have:</w:t>
       </w:r>
     </w:p>
     <w:p>
@@ -9707,6 +9733,8 @@
           <w:b/>
         </w:rPr>
       </w:pPr>
+      <w:bookmarkStart w:id="0" w:name="_GoBack"/>
+      <w:bookmarkEnd w:id="0"/>
     </w:p>
     <w:p>
       <w:pPr>
@@ -9917,15 +9945,7 @@
         <w:rPr>
           <w:rFonts w:ascii="Times" w:hAnsi="Times"/>
         </w:rPr>
-        <w:t xml:space="preserve"> for these operations was the best choice. Our ch</w:t>
-      </w:r>
-      <w:bookmarkStart w:id="0" w:name="_GoBack"/>
-      <w:bookmarkEnd w:id="0"/>
-      <w:r>
-        <w:rPr>
-          <w:rFonts w:ascii="Times" w:hAnsi="Times"/>
-        </w:rPr>
-        <w:t>oice of a HashMap to store the direct distance to the destination node was also the best choice. It allowed for constant time retrieval of that distance by ‘getting’ the value associated with the vertex label as the key. The HashSet also served us well as we utilized its constant time addition and membership testing. With the amount of times we needed to check for membership in these algorithms, the HashMap played a huge roll in keeping the algorithms efficient.</w:t>
+        <w:t xml:space="preserve"> for these operations was the best choice. Our choice of a HashMap to store the direct distance to the destination node was also the best choice. It allowed for constant time retrieval of that distance by ‘getting’ the value associated with the vertex label as the key. The HashSet also served us well as we utilized its constant time addition and membership testing. With the amount of times we needed to check for membership in these algorithms, the HashMap played a huge roll in keeping the algorithms efficient.</w:t>
       </w:r>
       <w:r>
         <w:rPr>
@@ -12091,7 +12111,7 @@
 </file>
 
 <file path=customXml/itemProps1.xml><?xml version="1.0" encoding="utf-8"?>
-<ds:datastoreItem xmlns:ds="http://schemas.openxmlformats.org/officeDocument/2006/customXml" ds:itemID="{F944CD23-0F1E-6D4E-8C06-8960E4689DCF}">
+<ds:datastoreItem xmlns:ds="http://schemas.openxmlformats.org/officeDocument/2006/customXml" ds:itemID="{0088D8A8-A25E-5148-9363-69EED4CB2404}">
   <ds:schemaRefs>
     <ds:schemaRef ds:uri="http://schemas.openxmlformats.org/officeDocument/2006/bibliography"/>
   </ds:schemaRefs>

</xml_diff>